<commit_message>
Add 'Diagramy tabel baz danych'
</commit_message>
<xml_diff>
--- a/Projekt.docx
+++ b/Projekt.docx
@@ -106,6 +106,11 @@
                                     <w:dataBinding w:prefixMappings="xmlns:ns0='http://schemas.openxmlformats.org/officeDocument/2006/extended-properties' " w:xpath="/ns0:Properties[1]/ns0:Company[1]" w:storeItemID="{6668398D-A668-4E3E-A5EB-62B293D839F1}"/>
                                     <w:text/>
                                   </w:sdtPr>
+                                  <w:sdtEndPr>
+                                    <w:rPr>
+                                      <w:rStyle w:val="Wyrnieniedelikatne"/>
+                                    </w:rPr>
+                                  </w:sdtEndPr>
                                   <w:sdtContent>
                                     <w:r>
                                       <w:rPr>
@@ -131,6 +136,11 @@
                                   <w:dataBinding w:prefixMappings="xmlns:ns0='http://purl.org/dc/elements/1.1/' xmlns:ns1='http://schemas.openxmlformats.org/package/2006/metadata/core-properties' " w:xpath="/ns1:coreProperties[1]/ns1:category[1]" w:storeItemID="{6C3C8BC8-F283-45AE-878A-BAB7291924A1}"/>
                                   <w:text/>
                                 </w:sdtPr>
+                                <w:sdtEndPr>
+                                  <w:rPr>
+                                    <w:rStyle w:val="Wyrnieniedelikatne"/>
+                                  </w:rPr>
+                                </w:sdtEndPr>
                                 <w:sdtContent>
                                   <w:p>
                                     <w:pPr>
@@ -326,6 +336,7 @@
                                   <w:dataBinding w:prefixMappings="xmlns:ns0='http://purl.org/dc/elements/1.1/' xmlns:ns1='http://schemas.openxmlformats.org/package/2006/metadata/core-properties' " w:xpath="/ns1:coreProperties[1]/ns0:title[1]" w:storeItemID="{6C3C8BC8-F283-45AE-878A-BAB7291924A1}"/>
                                   <w:text/>
                                 </w:sdtPr>
+                                <w:sdtEndPr/>
                                 <w:sdtContent>
                                   <w:p>
                                     <w:pPr>
@@ -448,6 +459,13 @@
     </w:sdt>
     <w:sdt>
       <w:sdtPr>
+        <w:rPr>
+          <w:rFonts w:asciiTheme="minorHAnsi" w:eastAsiaTheme="minorEastAsia" w:hAnsiTheme="minorHAnsi" w:cstheme="minorBidi"/>
+          <w:caps w:val="0"/>
+          <w:spacing w:val="0"/>
+          <w:sz w:val="21"/>
+          <w:szCs w:val="21"/>
+        </w:rPr>
         <w:id w:val="-606650417"/>
         <w:docPartObj>
           <w:docPartGallery w:val="Table of Contents"/>
@@ -456,13 +474,8 @@
       </w:sdtPr>
       <w:sdtEndPr>
         <w:rPr>
-          <w:rFonts w:asciiTheme="minorHAnsi" w:eastAsiaTheme="minorEastAsia" w:hAnsiTheme="minorHAnsi" w:cstheme="minorBidi"/>
           <w:b/>
           <w:bCs/>
-          <w:caps w:val="0"/>
-          <w:spacing w:val="0"/>
-          <w:sz w:val="21"/>
-          <w:szCs w:val="21"/>
         </w:rPr>
       </w:sdtEndPr>
       <w:sdtContent>
@@ -1119,6 +1132,93 @@
       <w:bookmarkEnd w:id="6"/>
       <w:r>
         <w:t xml:space="preserve"> </w:t>
+      </w:r>
+    </w:p>
+    <w:p>
+      <w:pPr>
+        <w:keepNext/>
+      </w:pPr>
+      <w:r>
+        <w:rPr>
+          <w:noProof/>
+        </w:rPr>
+        <w:drawing>
+          <wp:inline distT="0" distB="0" distL="0" distR="0" wp14:anchorId="3A4F33DC" wp14:editId="2C936D05">
+            <wp:extent cx="5722620" cy="3688080"/>
+            <wp:effectExtent l="0" t="0" r="0" b="7620"/>
+            <wp:docPr id="1" name="Obraz 1"/>
+            <wp:cNvGraphicFramePr>
+              <a:graphicFrameLocks xmlns:a="http://schemas.openxmlformats.org/drawingml/2006/main" noChangeAspect="1"/>
+            </wp:cNvGraphicFramePr>
+            <a:graphic xmlns:a="http://schemas.openxmlformats.org/drawingml/2006/main">
+              <a:graphicData uri="http://schemas.openxmlformats.org/drawingml/2006/picture">
+                <pic:pic xmlns:pic="http://schemas.openxmlformats.org/drawingml/2006/picture">
+                  <pic:nvPicPr>
+                    <pic:cNvPr id="0" name="Picture 1"/>
+                    <pic:cNvPicPr>
+                      <a:picLocks noChangeAspect="1" noChangeArrowheads="1"/>
+                    </pic:cNvPicPr>
+                  </pic:nvPicPr>
+                  <pic:blipFill>
+                    <a:blip r:embed="rId5" cstate="print">
+                      <a:extLst>
+                        <a:ext uri="{28A0092B-C50C-407E-A947-70E740481C1C}">
+                          <a14:useLocalDpi xmlns:a14="http://schemas.microsoft.com/office/drawing/2010/main" val="0"/>
+                        </a:ext>
+                      </a:extLst>
+                    </a:blip>
+                    <a:srcRect/>
+                    <a:stretch>
+                      <a:fillRect/>
+                    </a:stretch>
+                  </pic:blipFill>
+                  <pic:spPr bwMode="auto">
+                    <a:xfrm>
+                      <a:off x="0" y="0"/>
+                      <a:ext cx="5722620" cy="3688080"/>
+                    </a:xfrm>
+                    <a:prstGeom prst="rect">
+                      <a:avLst/>
+                    </a:prstGeom>
+                    <a:noFill/>
+                    <a:ln>
+                      <a:noFill/>
+                    </a:ln>
+                  </pic:spPr>
+                </pic:pic>
+              </a:graphicData>
+            </a:graphic>
+          </wp:inline>
+        </w:drawing>
+      </w:r>
+    </w:p>
+    <w:p>
+      <w:pPr>
+        <w:pStyle w:val="Legenda"/>
+      </w:pPr>
+      <w:r>
+        <w:t xml:space="preserve">Rysunek </w:t>
+      </w:r>
+      <w:fldSimple w:instr=" SEQ Rysunek \* ARABIC ">
+        <w:r>
+          <w:rPr>
+            <w:noProof/>
+          </w:rPr>
+          <w:t>1</w:t>
+        </w:r>
+      </w:fldSimple>
+      <w:r>
+        <w:t xml:space="preserve"> </w:t>
+      </w:r>
+      <w:r>
+        <w:t>Schemat tabel wykonany w Microsoft SQL Server Management Studio 2018.</w:t>
+      </w:r>
+    </w:p>
+    <w:p/>
+    <w:p>
+      <w:r>
+        <w:lastRenderedPageBreak/>
+        <w:t>Nasza aplikacja będzie przechowywać dane o szpitalach, miastach w których one się znajdują, kurierach, dostawach oraz użytkownikach.</w:t>
       </w:r>
     </w:p>
     <w:p/>
@@ -1936,7 +2036,6 @@
     <w:basedOn w:val="Normalny"/>
     <w:next w:val="Normalny"/>
     <w:uiPriority w:val="35"/>
-    <w:semiHidden/>
     <w:unhideWhenUsed/>
     <w:qFormat/>
     <w:rsid w:val="00BC4A4D"/>

</xml_diff>

<commit_message>
Update 'Diagramy tabel baz danych'
</commit_message>
<xml_diff>
--- a/Projekt.docx
+++ b/Projekt.docx
@@ -1139,13 +1139,10 @@
         <w:keepNext/>
       </w:pPr>
       <w:r>
-        <w:rPr>
-          <w:noProof/>
-        </w:rPr>
         <w:drawing>
-          <wp:inline distT="0" distB="0" distL="0" distR="0" wp14:anchorId="3A4F33DC" wp14:editId="2C936D05">
-            <wp:extent cx="5722620" cy="3688080"/>
-            <wp:effectExtent l="0" t="0" r="0" b="7620"/>
+          <wp:inline distT="0" distB="0" distL="0" distR="0" wp14:anchorId="6C1CF090" wp14:editId="3D895E3D">
+            <wp:extent cx="5731510" cy="4088130"/>
+            <wp:effectExtent l="0" t="0" r="2540" b="7620"/>
             <wp:docPr id="1" name="Obraz 1"/>
             <wp:cNvGraphicFramePr>
               <a:graphicFrameLocks xmlns:a="http://schemas.openxmlformats.org/drawingml/2006/main" noChangeAspect="1"/>
@@ -1154,36 +1151,23 @@
               <a:graphicData uri="http://schemas.openxmlformats.org/drawingml/2006/picture">
                 <pic:pic xmlns:pic="http://schemas.openxmlformats.org/drawingml/2006/picture">
                   <pic:nvPicPr>
-                    <pic:cNvPr id="0" name="Picture 1"/>
-                    <pic:cNvPicPr>
-                      <a:picLocks noChangeAspect="1" noChangeArrowheads="1"/>
-                    </pic:cNvPicPr>
+                    <pic:cNvPr id="1" name=""/>
+                    <pic:cNvPicPr/>
                   </pic:nvPicPr>
                   <pic:blipFill>
-                    <a:blip r:embed="rId5" cstate="print">
-                      <a:extLst>
-                        <a:ext uri="{28A0092B-C50C-407E-A947-70E740481C1C}">
-                          <a14:useLocalDpi xmlns:a14="http://schemas.microsoft.com/office/drawing/2010/main" val="0"/>
-                        </a:ext>
-                      </a:extLst>
-                    </a:blip>
-                    <a:srcRect/>
+                    <a:blip r:embed="rId5"/>
                     <a:stretch>
                       <a:fillRect/>
                     </a:stretch>
                   </pic:blipFill>
-                  <pic:spPr bwMode="auto">
+                  <pic:spPr>
                     <a:xfrm>
                       <a:off x="0" y="0"/>
-                      <a:ext cx="5722620" cy="3688080"/>
+                      <a:ext cx="5731510" cy="4088130"/>
                     </a:xfrm>
                     <a:prstGeom prst="rect">
                       <a:avLst/>
                     </a:prstGeom>
-                    <a:noFill/>
-                    <a:ln>
-                      <a:noFill/>
-                    </a:ln>
                   </pic:spPr>
                 </pic:pic>
               </a:graphicData>
@@ -1199,29 +1183,118 @@
       <w:r>
         <w:t xml:space="preserve">Rysunek </w:t>
       </w:r>
+      <w:r>
+        <w:fldChar w:fldCharType="begin"/>
+      </w:r>
+      <w:r>
+        <w:instrText xml:space="preserve"> SEQ Rysunek \* ARABIC </w:instrText>
+      </w:r>
+      <w:r>
+        <w:fldChar w:fldCharType="separate"/>
+      </w:r>
+      <w:r>
+        <w:rPr>
+          <w:noProof/>
+        </w:rPr>
+        <w:t>1</w:t>
+      </w:r>
+      <w:r>
+        <w:rPr>
+          <w:noProof/>
+        </w:rPr>
+        <w:fldChar w:fldCharType="end"/>
+      </w:r>
+      <w:r>
+        <w:t xml:space="preserve"> </w:t>
+      </w:r>
+      <w:r>
+        <w:t>Schemat tabel</w:t>
+      </w:r>
+      <w:r>
+        <w:t xml:space="preserve"> bazy danych</w:t>
+      </w:r>
+      <w:r>
+        <w:t xml:space="preserve"> wykonany w Microsoft SQL Server Management Studio 2018.</w:t>
+      </w:r>
+    </w:p>
+    <w:p/>
+    <w:p>
+      <w:pPr>
+        <w:keepNext/>
+      </w:pPr>
+      <w:r>
+        <w:lastRenderedPageBreak/>
+        <w:drawing>
+          <wp:inline distT="0" distB="0" distL="0" distR="0" wp14:anchorId="1A3E0A12" wp14:editId="5BA31E5A">
+            <wp:extent cx="5731510" cy="3027045"/>
+            <wp:effectExtent l="0" t="0" r="2540" b="0"/>
+            <wp:docPr id="3" name="Obraz 3"/>
+            <wp:cNvGraphicFramePr>
+              <a:graphicFrameLocks xmlns:a="http://schemas.openxmlformats.org/drawingml/2006/main" noChangeAspect="1"/>
+            </wp:cNvGraphicFramePr>
+            <a:graphic xmlns:a="http://schemas.openxmlformats.org/drawingml/2006/main">
+              <a:graphicData uri="http://schemas.openxmlformats.org/drawingml/2006/picture">
+                <pic:pic xmlns:pic="http://schemas.openxmlformats.org/drawingml/2006/picture">
+                  <pic:nvPicPr>
+                    <pic:cNvPr id="1" name=""/>
+                    <pic:cNvPicPr/>
+                  </pic:nvPicPr>
+                  <pic:blipFill>
+                    <a:blip r:embed="rId6"/>
+                    <a:stretch>
+                      <a:fillRect/>
+                    </a:stretch>
+                  </pic:blipFill>
+                  <pic:spPr>
+                    <a:xfrm>
+                      <a:off x="0" y="0"/>
+                      <a:ext cx="5731510" cy="3027045"/>
+                    </a:xfrm>
+                    <a:prstGeom prst="rect">
+                      <a:avLst/>
+                    </a:prstGeom>
+                  </pic:spPr>
+                </pic:pic>
+              </a:graphicData>
+            </a:graphic>
+          </wp:inline>
+        </w:drawing>
+      </w:r>
+    </w:p>
+    <w:p>
+      <w:pPr>
+        <w:pStyle w:val="Legenda"/>
+      </w:pPr>
+      <w:r>
+        <w:t xml:space="preserve">Rysunek </w:t>
+      </w:r>
       <w:fldSimple w:instr=" SEQ Rysunek \* ARABIC ">
         <w:r>
           <w:rPr>
             <w:noProof/>
           </w:rPr>
-          <w:t>1</w:t>
+          <w:t>2</w:t>
         </w:r>
       </w:fldSimple>
       <w:r>
         <w:t xml:space="preserve"> </w:t>
       </w:r>
       <w:r>
-        <w:t>Schemat tabel wykonany w Microsoft SQL Server Management Studio 2018.</w:t>
+        <w:t>Schemat tabel bazy dany</w:t>
+      </w:r>
+      <w:r>
+        <w:t>c</w:t>
+      </w:r>
+      <w:r>
+        <w:t xml:space="preserve">h </w:t>
+      </w:r>
+      <w:r>
+        <w:t xml:space="preserve">wraz z szczegółami kolumn </w:t>
+      </w:r>
+      <w:r>
+        <w:t>wykonany w Microsoft SQL Server Management Studio 2018.</w:t>
       </w:r>
     </w:p>
-    <w:p/>
-    <w:p>
-      <w:r>
-        <w:lastRenderedPageBreak/>
-        <w:t>Nasza aplikacja będzie przechowywać dane o szpitalach, miastach w których one się znajdują, kurierach, dostawach oraz użytkownikach.</w:t>
-      </w:r>
-    </w:p>
-    <w:p/>
     <w:p>
       <w:pPr>
         <w:pStyle w:val="Nagwek1"/>

</xml_diff>

<commit_message>
Add User Permissions columns
</commit_message>
<xml_diff>
--- a/Projekt.docx
+++ b/Projekt.docx
@@ -1140,9 +1140,9 @@
       </w:pPr>
       <w:r>
         <w:drawing>
-          <wp:inline distT="0" distB="0" distL="0" distR="0" wp14:anchorId="6C1CF090" wp14:editId="3D895E3D">
-            <wp:extent cx="5731510" cy="4088130"/>
-            <wp:effectExtent l="0" t="0" r="2540" b="7620"/>
+          <wp:inline distT="0" distB="0" distL="0" distR="0" wp14:anchorId="050AB211" wp14:editId="5D8D2DFB">
+            <wp:extent cx="5731510" cy="4157980"/>
+            <wp:effectExtent l="0" t="0" r="2540" b="0"/>
             <wp:docPr id="1" name="Obraz 1"/>
             <wp:cNvGraphicFramePr>
               <a:graphicFrameLocks xmlns:a="http://schemas.openxmlformats.org/drawingml/2006/main" noChangeAspect="1"/>
@@ -1163,7 +1163,7 @@
                   <pic:spPr>
                     <a:xfrm>
                       <a:off x="0" y="0"/>
-                      <a:ext cx="5731510" cy="4088130"/>
+                      <a:ext cx="5731510" cy="4157980"/>
                     </a:xfrm>
                     <a:prstGeom prst="rect">
                       <a:avLst/>
@@ -1223,12 +1223,11 @@
         <w:keepNext/>
       </w:pPr>
       <w:r>
-        <w:lastRenderedPageBreak/>
         <w:drawing>
-          <wp:inline distT="0" distB="0" distL="0" distR="0" wp14:anchorId="1A3E0A12" wp14:editId="5BA31E5A">
-            <wp:extent cx="5731510" cy="3027045"/>
+          <wp:inline distT="0" distB="0" distL="0" distR="0" wp14:anchorId="6FCE23DF" wp14:editId="499AF76B">
+            <wp:extent cx="5731510" cy="2936240"/>
             <wp:effectExtent l="0" t="0" r="2540" b="0"/>
-            <wp:docPr id="3" name="Obraz 3"/>
+            <wp:docPr id="5" name="Obraz 5"/>
             <wp:cNvGraphicFramePr>
               <a:graphicFrameLocks xmlns:a="http://schemas.openxmlformats.org/drawingml/2006/main" noChangeAspect="1"/>
             </wp:cNvGraphicFramePr>
@@ -1248,7 +1247,7 @@
                   <pic:spPr>
                     <a:xfrm>
                       <a:off x="0" y="0"/>
-                      <a:ext cx="5731510" cy="3027045"/>
+                      <a:ext cx="5731510" cy="2936240"/>
                     </a:xfrm>
                     <a:prstGeom prst="rect">
                       <a:avLst/>

</xml_diff>

<commit_message>
Add use cases diagrams
</commit_message>
<xml_diff>
--- a/Projekt.docx
+++ b/Projekt.docx
@@ -519,7 +519,7 @@
           <w:r>
             <w:fldChar w:fldCharType="separate"/>
           </w:r>
-          <w:hyperlink w:anchor="_Toc63509889" w:history="1">
+          <w:hyperlink w:anchor="_Toc63511825" w:history="1">
             <w:r>
               <w:rPr>
                 <w:rStyle w:val="Hipercze"/>
@@ -546,7 +546,7 @@
                 <w:noProof/>
                 <w:webHidden/>
               </w:rPr>
-              <w:instrText xml:space="preserve"> PAGEREF _Toc63509889 \h </w:instrText>
+              <w:instrText xml:space="preserve"> PAGEREF _Toc63511825 \h </w:instrText>
             </w:r>
             <w:r>
               <w:rPr>
@@ -589,7 +589,7 @@
               <w:szCs w:val="22"/>
             </w:rPr>
           </w:pPr>
-          <w:hyperlink w:anchor="_Toc63509890" w:history="1">
+          <w:hyperlink w:anchor="_Toc63511826" w:history="1">
             <w:r>
               <w:rPr>
                 <w:rStyle w:val="Hipercze"/>
@@ -616,7 +616,7 @@
                 <w:noProof/>
                 <w:webHidden/>
               </w:rPr>
-              <w:instrText xml:space="preserve"> PAGEREF _Toc63509890 \h </w:instrText>
+              <w:instrText xml:space="preserve"> PAGEREF _Toc63511826 \h </w:instrText>
             </w:r>
             <w:r>
               <w:rPr>
@@ -659,7 +659,7 @@
               <w:szCs w:val="22"/>
             </w:rPr>
           </w:pPr>
-          <w:hyperlink w:anchor="_Toc63509891" w:history="1">
+          <w:hyperlink w:anchor="_Toc63511827" w:history="1">
             <w:r>
               <w:rPr>
                 <w:rStyle w:val="Hipercze"/>
@@ -686,7 +686,7 @@
                 <w:noProof/>
                 <w:webHidden/>
               </w:rPr>
-              <w:instrText xml:space="preserve"> PAGEREF _Toc63509891 \h </w:instrText>
+              <w:instrText xml:space="preserve"> PAGEREF _Toc63511827 \h </w:instrText>
             </w:r>
             <w:r>
               <w:rPr>
@@ -729,7 +729,7 @@
               <w:szCs w:val="22"/>
             </w:rPr>
           </w:pPr>
-          <w:hyperlink w:anchor="_Toc63509892" w:history="1">
+          <w:hyperlink w:anchor="_Toc63511828" w:history="1">
             <w:r>
               <w:rPr>
                 <w:rStyle w:val="Hipercze"/>
@@ -756,7 +756,7 @@
                 <w:noProof/>
                 <w:webHidden/>
               </w:rPr>
-              <w:instrText xml:space="preserve"> PAGEREF _Toc63509892 \h </w:instrText>
+              <w:instrText xml:space="preserve"> PAGEREF _Toc63511828 \h </w:instrText>
             </w:r>
             <w:r>
               <w:rPr>
@@ -799,7 +799,7 @@
               <w:szCs w:val="22"/>
             </w:rPr>
           </w:pPr>
-          <w:hyperlink w:anchor="_Toc63509893" w:history="1">
+          <w:hyperlink w:anchor="_Toc63511829" w:history="1">
             <w:r>
               <w:rPr>
                 <w:rStyle w:val="Hipercze"/>
@@ -826,7 +826,7 @@
                 <w:noProof/>
                 <w:webHidden/>
               </w:rPr>
-              <w:instrText xml:space="preserve"> PAGEREF _Toc63509893 \h </w:instrText>
+              <w:instrText xml:space="preserve"> PAGEREF _Toc63511829 \h </w:instrText>
             </w:r>
             <w:r>
               <w:rPr>
@@ -869,7 +869,7 @@
               <w:szCs w:val="22"/>
             </w:rPr>
           </w:pPr>
-          <w:hyperlink w:anchor="_Toc63509894" w:history="1">
+          <w:hyperlink w:anchor="_Toc63511830" w:history="1">
             <w:r>
               <w:rPr>
                 <w:rStyle w:val="Hipercze"/>
@@ -896,7 +896,7 @@
                 <w:noProof/>
                 <w:webHidden/>
               </w:rPr>
-              <w:instrText xml:space="preserve"> PAGEREF _Toc63509894 \h </w:instrText>
+              <w:instrText xml:space="preserve"> PAGEREF _Toc63511830 \h </w:instrText>
             </w:r>
             <w:r>
               <w:rPr>
@@ -917,6 +917,426 @@
                 <w:webHidden/>
               </w:rPr>
               <w:t>2</w:t>
+            </w:r>
+            <w:r>
+              <w:rPr>
+                <w:noProof/>
+                <w:webHidden/>
+              </w:rPr>
+              <w:fldChar w:fldCharType="end"/>
+            </w:r>
+          </w:hyperlink>
+        </w:p>
+        <w:p>
+          <w:pPr>
+            <w:pStyle w:val="Spistreci2"/>
+            <w:tabs>
+              <w:tab w:val="right" w:leader="dot" w:pos="9016"/>
+            </w:tabs>
+            <w:rPr>
+              <w:noProof/>
+              <w:sz w:val="22"/>
+              <w:szCs w:val="22"/>
+            </w:rPr>
+          </w:pPr>
+          <w:hyperlink w:anchor="_Toc63511831" w:history="1">
+            <w:r>
+              <w:rPr>
+                <w:rStyle w:val="Hipercze"/>
+                <w:noProof/>
+              </w:rPr>
+              <w:t>Gość</w:t>
+            </w:r>
+            <w:r>
+              <w:rPr>
+                <w:noProof/>
+                <w:webHidden/>
+              </w:rPr>
+              <w:tab/>
+            </w:r>
+            <w:r>
+              <w:rPr>
+                <w:noProof/>
+                <w:webHidden/>
+              </w:rPr>
+              <w:fldChar w:fldCharType="begin"/>
+            </w:r>
+            <w:r>
+              <w:rPr>
+                <w:noProof/>
+                <w:webHidden/>
+              </w:rPr>
+              <w:instrText xml:space="preserve"> PAGEREF _Toc63511831 \h </w:instrText>
+            </w:r>
+            <w:r>
+              <w:rPr>
+                <w:noProof/>
+                <w:webHidden/>
+              </w:rPr>
+            </w:r>
+            <w:r>
+              <w:rPr>
+                <w:noProof/>
+                <w:webHidden/>
+              </w:rPr>
+              <w:fldChar w:fldCharType="separate"/>
+            </w:r>
+            <w:r>
+              <w:rPr>
+                <w:noProof/>
+                <w:webHidden/>
+              </w:rPr>
+              <w:t>2</w:t>
+            </w:r>
+            <w:r>
+              <w:rPr>
+                <w:noProof/>
+                <w:webHidden/>
+              </w:rPr>
+              <w:fldChar w:fldCharType="end"/>
+            </w:r>
+          </w:hyperlink>
+        </w:p>
+        <w:p>
+          <w:pPr>
+            <w:pStyle w:val="Spistreci2"/>
+            <w:tabs>
+              <w:tab w:val="right" w:leader="dot" w:pos="9016"/>
+            </w:tabs>
+            <w:rPr>
+              <w:noProof/>
+              <w:sz w:val="22"/>
+              <w:szCs w:val="22"/>
+            </w:rPr>
+          </w:pPr>
+          <w:hyperlink w:anchor="_Toc63511832" w:history="1">
+            <w:r>
+              <w:rPr>
+                <w:rStyle w:val="Hipercze"/>
+                <w:noProof/>
+              </w:rPr>
+              <w:t>Użytkownik</w:t>
+            </w:r>
+            <w:r>
+              <w:rPr>
+                <w:noProof/>
+                <w:webHidden/>
+              </w:rPr>
+              <w:tab/>
+            </w:r>
+            <w:r>
+              <w:rPr>
+                <w:noProof/>
+                <w:webHidden/>
+              </w:rPr>
+              <w:fldChar w:fldCharType="begin"/>
+            </w:r>
+            <w:r>
+              <w:rPr>
+                <w:noProof/>
+                <w:webHidden/>
+              </w:rPr>
+              <w:instrText xml:space="preserve"> PAGEREF _Toc63511832 \h </w:instrText>
+            </w:r>
+            <w:r>
+              <w:rPr>
+                <w:noProof/>
+                <w:webHidden/>
+              </w:rPr>
+            </w:r>
+            <w:r>
+              <w:rPr>
+                <w:noProof/>
+                <w:webHidden/>
+              </w:rPr>
+              <w:fldChar w:fldCharType="separate"/>
+            </w:r>
+            <w:r>
+              <w:rPr>
+                <w:noProof/>
+                <w:webHidden/>
+              </w:rPr>
+              <w:t>3</w:t>
+            </w:r>
+            <w:r>
+              <w:rPr>
+                <w:noProof/>
+                <w:webHidden/>
+              </w:rPr>
+              <w:fldChar w:fldCharType="end"/>
+            </w:r>
+          </w:hyperlink>
+        </w:p>
+        <w:p>
+          <w:pPr>
+            <w:pStyle w:val="Spistreci2"/>
+            <w:tabs>
+              <w:tab w:val="right" w:leader="dot" w:pos="9016"/>
+            </w:tabs>
+            <w:rPr>
+              <w:noProof/>
+              <w:sz w:val="22"/>
+              <w:szCs w:val="22"/>
+            </w:rPr>
+          </w:pPr>
+          <w:hyperlink w:anchor="_Toc63511833" w:history="1">
+            <w:r>
+              <w:rPr>
+                <w:rStyle w:val="Hipercze"/>
+                <w:noProof/>
+              </w:rPr>
+              <w:t>Administrator</w:t>
+            </w:r>
+            <w:r>
+              <w:rPr>
+                <w:noProof/>
+                <w:webHidden/>
+              </w:rPr>
+              <w:tab/>
+            </w:r>
+            <w:r>
+              <w:rPr>
+                <w:noProof/>
+                <w:webHidden/>
+              </w:rPr>
+              <w:fldChar w:fldCharType="begin"/>
+            </w:r>
+            <w:r>
+              <w:rPr>
+                <w:noProof/>
+                <w:webHidden/>
+              </w:rPr>
+              <w:instrText xml:space="preserve"> PAGEREF _Toc63511833 \h </w:instrText>
+            </w:r>
+            <w:r>
+              <w:rPr>
+                <w:noProof/>
+                <w:webHidden/>
+              </w:rPr>
+            </w:r>
+            <w:r>
+              <w:rPr>
+                <w:noProof/>
+                <w:webHidden/>
+              </w:rPr>
+              <w:fldChar w:fldCharType="separate"/>
+            </w:r>
+            <w:r>
+              <w:rPr>
+                <w:noProof/>
+                <w:webHidden/>
+              </w:rPr>
+              <w:t>5</w:t>
+            </w:r>
+            <w:r>
+              <w:rPr>
+                <w:noProof/>
+                <w:webHidden/>
+              </w:rPr>
+              <w:fldChar w:fldCharType="end"/>
+            </w:r>
+          </w:hyperlink>
+        </w:p>
+        <w:p>
+          <w:pPr>
+            <w:pStyle w:val="Spistreci2"/>
+            <w:tabs>
+              <w:tab w:val="right" w:leader="dot" w:pos="9016"/>
+            </w:tabs>
+            <w:rPr>
+              <w:noProof/>
+              <w:sz w:val="22"/>
+              <w:szCs w:val="22"/>
+            </w:rPr>
+          </w:pPr>
+          <w:hyperlink w:anchor="_Toc63511834" w:history="1">
+            <w:r>
+              <w:rPr>
+                <w:rStyle w:val="Hipercze"/>
+                <w:noProof/>
+              </w:rPr>
+              <w:t>Pracownik szpitala</w:t>
+            </w:r>
+            <w:r>
+              <w:rPr>
+                <w:noProof/>
+                <w:webHidden/>
+              </w:rPr>
+              <w:tab/>
+            </w:r>
+            <w:r>
+              <w:rPr>
+                <w:noProof/>
+                <w:webHidden/>
+              </w:rPr>
+              <w:fldChar w:fldCharType="begin"/>
+            </w:r>
+            <w:r>
+              <w:rPr>
+                <w:noProof/>
+                <w:webHidden/>
+              </w:rPr>
+              <w:instrText xml:space="preserve"> PAGEREF _Toc63511834 \h </w:instrText>
+            </w:r>
+            <w:r>
+              <w:rPr>
+                <w:noProof/>
+                <w:webHidden/>
+              </w:rPr>
+            </w:r>
+            <w:r>
+              <w:rPr>
+                <w:noProof/>
+                <w:webHidden/>
+              </w:rPr>
+              <w:fldChar w:fldCharType="separate"/>
+            </w:r>
+            <w:r>
+              <w:rPr>
+                <w:noProof/>
+                <w:webHidden/>
+              </w:rPr>
+              <w:t>6</w:t>
+            </w:r>
+            <w:r>
+              <w:rPr>
+                <w:noProof/>
+                <w:webHidden/>
+              </w:rPr>
+              <w:fldChar w:fldCharType="end"/>
+            </w:r>
+          </w:hyperlink>
+        </w:p>
+        <w:p>
+          <w:pPr>
+            <w:pStyle w:val="Spistreci2"/>
+            <w:tabs>
+              <w:tab w:val="right" w:leader="dot" w:pos="9016"/>
+            </w:tabs>
+            <w:rPr>
+              <w:noProof/>
+              <w:sz w:val="22"/>
+              <w:szCs w:val="22"/>
+            </w:rPr>
+          </w:pPr>
+          <w:hyperlink w:anchor="_Toc63511835" w:history="1">
+            <w:r>
+              <w:rPr>
+                <w:rStyle w:val="Hipercze"/>
+                <w:noProof/>
+              </w:rPr>
+              <w:t>Dostawca</w:t>
+            </w:r>
+            <w:r>
+              <w:rPr>
+                <w:noProof/>
+                <w:webHidden/>
+              </w:rPr>
+              <w:tab/>
+            </w:r>
+            <w:r>
+              <w:rPr>
+                <w:noProof/>
+                <w:webHidden/>
+              </w:rPr>
+              <w:fldChar w:fldCharType="begin"/>
+            </w:r>
+            <w:r>
+              <w:rPr>
+                <w:noProof/>
+                <w:webHidden/>
+              </w:rPr>
+              <w:instrText xml:space="preserve"> PAGEREF _Toc63511835 \h </w:instrText>
+            </w:r>
+            <w:r>
+              <w:rPr>
+                <w:noProof/>
+                <w:webHidden/>
+              </w:rPr>
+            </w:r>
+            <w:r>
+              <w:rPr>
+                <w:noProof/>
+                <w:webHidden/>
+              </w:rPr>
+              <w:fldChar w:fldCharType="separate"/>
+            </w:r>
+            <w:r>
+              <w:rPr>
+                <w:noProof/>
+                <w:webHidden/>
+              </w:rPr>
+              <w:t>8</w:t>
+            </w:r>
+            <w:r>
+              <w:rPr>
+                <w:noProof/>
+                <w:webHidden/>
+              </w:rPr>
+              <w:fldChar w:fldCharType="end"/>
+            </w:r>
+          </w:hyperlink>
+        </w:p>
+        <w:p>
+          <w:pPr>
+            <w:pStyle w:val="Spistreci2"/>
+            <w:tabs>
+              <w:tab w:val="right" w:leader="dot" w:pos="9016"/>
+            </w:tabs>
+            <w:rPr>
+              <w:noProof/>
+              <w:sz w:val="22"/>
+              <w:szCs w:val="22"/>
+            </w:rPr>
+          </w:pPr>
+          <w:hyperlink w:anchor="_Toc63511836" w:history="1">
+            <w:r>
+              <w:rPr>
+                <w:rStyle w:val="Hipercze"/>
+                <w:noProof/>
+              </w:rPr>
+              <w:t>Kurier</w:t>
+            </w:r>
+            <w:r>
+              <w:rPr>
+                <w:noProof/>
+                <w:webHidden/>
+              </w:rPr>
+              <w:tab/>
+            </w:r>
+            <w:r>
+              <w:rPr>
+                <w:noProof/>
+                <w:webHidden/>
+              </w:rPr>
+              <w:fldChar w:fldCharType="begin"/>
+            </w:r>
+            <w:r>
+              <w:rPr>
+                <w:noProof/>
+                <w:webHidden/>
+              </w:rPr>
+              <w:instrText xml:space="preserve"> PAGEREF _Toc63511836 \h </w:instrText>
+            </w:r>
+            <w:r>
+              <w:rPr>
+                <w:noProof/>
+                <w:webHidden/>
+              </w:rPr>
+            </w:r>
+            <w:r>
+              <w:rPr>
+                <w:noProof/>
+                <w:webHidden/>
+              </w:rPr>
+              <w:fldChar w:fldCharType="separate"/>
+            </w:r>
+            <w:r>
+              <w:rPr>
+                <w:noProof/>
+                <w:webHidden/>
+              </w:rPr>
+              <w:t>9</w:t>
             </w:r>
             <w:r>
               <w:rPr>
@@ -939,7 +1359,7 @@
               <w:szCs w:val="22"/>
             </w:rPr>
           </w:pPr>
-          <w:hyperlink w:anchor="_Toc63509895" w:history="1">
+          <w:hyperlink w:anchor="_Toc63511837" w:history="1">
             <w:r>
               <w:rPr>
                 <w:rStyle w:val="Hipercze"/>
@@ -966,7 +1386,7 @@
                 <w:noProof/>
                 <w:webHidden/>
               </w:rPr>
-              <w:instrText xml:space="preserve"> PAGEREF _Toc63509895 \h </w:instrText>
+              <w:instrText xml:space="preserve"> PAGEREF _Toc63511837 \h </w:instrText>
             </w:r>
             <w:r>
               <w:rPr>
@@ -986,7 +1406,7 @@
                 <w:noProof/>
                 <w:webHidden/>
               </w:rPr>
-              <w:t>7</w:t>
+              <w:t>10</w:t>
             </w:r>
             <w:r>
               <w:rPr>
@@ -1009,7 +1429,7 @@
               <w:szCs w:val="22"/>
             </w:rPr>
           </w:pPr>
-          <w:hyperlink w:anchor="_Toc63509896" w:history="1">
+          <w:hyperlink w:anchor="_Toc63511838" w:history="1">
             <w:r>
               <w:rPr>
                 <w:rStyle w:val="Hipercze"/>
@@ -1036,7 +1456,7 @@
                 <w:noProof/>
                 <w:webHidden/>
               </w:rPr>
-              <w:instrText xml:space="preserve"> PAGEREF _Toc63509896 \h </w:instrText>
+              <w:instrText xml:space="preserve"> PAGEREF _Toc63511838 \h </w:instrText>
             </w:r>
             <w:r>
               <w:rPr>
@@ -1056,7 +1476,7 @@
                 <w:noProof/>
                 <w:webHidden/>
               </w:rPr>
-              <w:t>8</w:t>
+              <w:t>11</w:t>
             </w:r>
             <w:r>
               <w:rPr>
@@ -1085,7 +1505,7 @@
       <w:r>
         <w:br w:type="column"/>
       </w:r>
-      <w:bookmarkStart w:id="0" w:name="_Toc63509889"/>
+      <w:bookmarkStart w:id="0" w:name="_Toc63511825"/>
       <w:r>
         <w:lastRenderedPageBreak/>
         <w:t>Karta projektu</w:t>
@@ -1097,7 +1517,7 @@
       <w:pPr>
         <w:pStyle w:val="Nagwek1"/>
       </w:pPr>
-      <w:bookmarkStart w:id="1" w:name="_Toc63509890"/>
+      <w:bookmarkStart w:id="1" w:name="_Toc63511826"/>
       <w:r>
         <w:t>Analiza rynku</w:t>
       </w:r>
@@ -1108,7 +1528,7 @@
       <w:pPr>
         <w:pStyle w:val="Nagwek1"/>
       </w:pPr>
-      <w:bookmarkStart w:id="2" w:name="_Toc63509891"/>
+      <w:bookmarkStart w:id="2" w:name="_Toc63511827"/>
       <w:r>
         <w:t>Ryzyka</w:t>
       </w:r>
@@ -1119,7 +1539,7 @@
       <w:pPr>
         <w:pStyle w:val="Nagwek1"/>
       </w:pPr>
-      <w:bookmarkStart w:id="3" w:name="_Toc63509892"/>
+      <w:bookmarkStart w:id="3" w:name="_Toc63511828"/>
       <w:r>
         <w:t>Plan realizacji projektu</w:t>
       </w:r>
@@ -1130,7 +1550,7 @@
       <w:pPr>
         <w:pStyle w:val="Nagwek1"/>
       </w:pPr>
-      <w:bookmarkStart w:id="4" w:name="_Toc63509893"/>
+      <w:bookmarkStart w:id="4" w:name="_Toc63511829"/>
       <w:r>
         <w:t>Scenariusz przypadków użycia (User Stories)</w:t>
       </w:r>
@@ -1141,11 +1561,89 @@
       <w:pPr>
         <w:pStyle w:val="Nagwek1"/>
       </w:pPr>
-      <w:bookmarkStart w:id="5" w:name="_Toc63509894"/>
+      <w:bookmarkStart w:id="5" w:name="_Toc63511830"/>
       <w:r>
         <w:t>Przypadki użycia (Use Cases)</w:t>
       </w:r>
       <w:bookmarkEnd w:id="5"/>
+    </w:p>
+    <w:p>
+      <w:pPr>
+        <w:pStyle w:val="Nagwek2"/>
+      </w:pPr>
+      <w:bookmarkStart w:id="6" w:name="_Toc63511831"/>
+      <w:r>
+        <w:t>Gość</w:t>
+      </w:r>
+      <w:bookmarkEnd w:id="6"/>
+    </w:p>
+    <w:p>
+      <w:pPr>
+        <w:jc w:val="center"/>
+      </w:pPr>
+      <w:r>
+        <w:rPr>
+          <w:noProof/>
+        </w:rPr>
+        <w:drawing>
+          <wp:inline distT="0" distB="0" distL="0" distR="0" wp14:anchorId="04572802" wp14:editId="23BBAB8D">
+            <wp:extent cx="3726180" cy="3505200"/>
+            <wp:effectExtent l="0" t="0" r="7620" b="0"/>
+            <wp:docPr id="2" name="Obraz 2"/>
+            <wp:cNvGraphicFramePr>
+              <a:graphicFrameLocks xmlns:a="http://schemas.openxmlformats.org/drawingml/2006/main" noChangeAspect="1"/>
+            </wp:cNvGraphicFramePr>
+            <a:graphic xmlns:a="http://schemas.openxmlformats.org/drawingml/2006/main">
+              <a:graphicData uri="http://schemas.openxmlformats.org/drawingml/2006/picture">
+                <pic:pic xmlns:pic="http://schemas.openxmlformats.org/drawingml/2006/picture">
+                  <pic:nvPicPr>
+                    <pic:cNvPr id="0" name="Picture 1"/>
+                    <pic:cNvPicPr>
+                      <a:picLocks noChangeAspect="1" noChangeArrowheads="1"/>
+                    </pic:cNvPicPr>
+                  </pic:nvPicPr>
+                  <pic:blipFill>
+                    <a:blip r:embed="rId6">
+                      <a:extLst>
+                        <a:ext uri="{28A0092B-C50C-407E-A947-70E740481C1C}">
+                          <a14:useLocalDpi xmlns:a14="http://schemas.microsoft.com/office/drawing/2010/main" val="0"/>
+                        </a:ext>
+                      </a:extLst>
+                    </a:blip>
+                    <a:srcRect/>
+                    <a:stretch>
+                      <a:fillRect/>
+                    </a:stretch>
+                  </pic:blipFill>
+                  <pic:spPr bwMode="auto">
+                    <a:xfrm>
+                      <a:off x="0" y="0"/>
+                      <a:ext cx="3726180" cy="3505200"/>
+                    </a:xfrm>
+                    <a:prstGeom prst="rect">
+                      <a:avLst/>
+                    </a:prstGeom>
+                    <a:noFill/>
+                    <a:ln>
+                      <a:noFill/>
+                    </a:ln>
+                  </pic:spPr>
+                </pic:pic>
+              </a:graphicData>
+            </a:graphic>
+          </wp:inline>
+        </w:drawing>
+      </w:r>
+    </w:p>
+    <w:p>
+      <w:pPr>
+        <w:pStyle w:val="UseCase"/>
+        <w:rPr>
+          <w:rStyle w:val="Pogrubienie"/>
+          <w:sz w:val="24"/>
+          <w:szCs w:val="24"/>
+        </w:rPr>
+      </w:pPr>
     </w:p>
     <w:p>
       <w:pPr>
@@ -1294,6 +1792,7 @@
                 <w:b/>
                 <w:bCs/>
               </w:rPr>
+              <w:lastRenderedPageBreak/>
               <w:t>Warunki wstępne</w:t>
             </w:r>
           </w:p>
@@ -1713,7 +2212,6 @@
               </w:numPr>
             </w:pPr>
             <w:r>
-              <w:lastRenderedPageBreak/>
               <w:t>Użytkownik zostaje zalogowany i przeniesiony do głównego widoku.</w:t>
             </w:r>
           </w:p>
@@ -1746,8 +2244,101 @@
           </w:p>
         </w:tc>
       </w:tr>
+      <w:tr>
+        <w:tc>
+          <w:tcPr>
+            <w:tcW w:w="2263" w:type="dxa"/>
+          </w:tcPr>
+          <w:p>
+            <w:pPr>
+              <w:rPr>
+                <w:b/>
+                <w:bCs/>
+              </w:rPr>
+            </w:pPr>
+          </w:p>
+          <w:p>
+            <w:pPr>
+              <w:pStyle w:val="Nagwek2"/>
+            </w:pPr>
+            <w:bookmarkStart w:id="7" w:name="_Toc63511832"/>
+            <w:r>
+              <w:t>Użytkownik</w:t>
+            </w:r>
+            <w:bookmarkEnd w:id="7"/>
+          </w:p>
+        </w:tc>
+        <w:tc>
+          <w:tcPr>
+            <w:tcW w:w="6753" w:type="dxa"/>
+          </w:tcPr>
+          <w:p>
+            <w:pPr>
+              <w:pStyle w:val="Akapitzlist"/>
+            </w:pPr>
+          </w:p>
+        </w:tc>
+      </w:tr>
     </w:tbl>
-    <w:p/>
+    <w:p>
+      <w:pPr>
+        <w:jc w:val="center"/>
+      </w:pPr>
+      <w:r>
+        <w:rPr>
+          <w:noProof/>
+        </w:rPr>
+        <w:lastRenderedPageBreak/>
+        <w:drawing>
+          <wp:inline distT="0" distB="0" distL="0" distR="0" wp14:anchorId="4773AAFE" wp14:editId="39E979BC">
+            <wp:extent cx="3870960" cy="3124200"/>
+            <wp:effectExtent l="0" t="0" r="0" b="0"/>
+            <wp:docPr id="3" name="Obraz 3"/>
+            <wp:cNvGraphicFramePr>
+              <a:graphicFrameLocks xmlns:a="http://schemas.openxmlformats.org/drawingml/2006/main" noChangeAspect="1"/>
+            </wp:cNvGraphicFramePr>
+            <a:graphic xmlns:a="http://schemas.openxmlformats.org/drawingml/2006/main">
+              <a:graphicData uri="http://schemas.openxmlformats.org/drawingml/2006/picture">
+                <pic:pic xmlns:pic="http://schemas.openxmlformats.org/drawingml/2006/picture">
+                  <pic:nvPicPr>
+                    <pic:cNvPr id="0" name="Picture 2"/>
+                    <pic:cNvPicPr>
+                      <a:picLocks noChangeAspect="1" noChangeArrowheads="1"/>
+                    </pic:cNvPicPr>
+                  </pic:nvPicPr>
+                  <pic:blipFill>
+                    <a:blip r:embed="rId7">
+                      <a:extLst>
+                        <a:ext uri="{28A0092B-C50C-407E-A947-70E740481C1C}">
+                          <a14:useLocalDpi xmlns:a14="http://schemas.microsoft.com/office/drawing/2010/main" val="0"/>
+                        </a:ext>
+                      </a:extLst>
+                    </a:blip>
+                    <a:srcRect/>
+                    <a:stretch>
+                      <a:fillRect/>
+                    </a:stretch>
+                  </pic:blipFill>
+                  <pic:spPr bwMode="auto">
+                    <a:xfrm>
+                      <a:off x="0" y="0"/>
+                      <a:ext cx="3870960" cy="3124200"/>
+                    </a:xfrm>
+                    <a:prstGeom prst="rect">
+                      <a:avLst/>
+                    </a:prstGeom>
+                    <a:noFill/>
+                    <a:ln>
+                      <a:noFill/>
+                    </a:ln>
+                  </pic:spPr>
+                </pic:pic>
+              </a:graphicData>
+            </a:graphic>
+          </wp:inline>
+        </w:drawing>
+      </w:r>
+    </w:p>
     <w:p>
       <w:pPr>
         <w:pStyle w:val="UseCase"/>
@@ -2102,6 +2693,75 @@
     <w:p/>
     <w:p>
       <w:pPr>
+        <w:pStyle w:val="Nagwek2"/>
+      </w:pPr>
+      <w:bookmarkStart w:id="8" w:name="_Toc63511833"/>
+      <w:r>
+        <w:lastRenderedPageBreak/>
+        <w:t>Administrator</w:t>
+      </w:r>
+      <w:bookmarkEnd w:id="8"/>
+    </w:p>
+    <w:p>
+      <w:pPr>
+        <w:jc w:val="center"/>
+      </w:pPr>
+      <w:r>
+        <w:rPr>
+          <w:noProof/>
+        </w:rPr>
+        <w:drawing>
+          <wp:inline distT="0" distB="0" distL="0" distR="0" wp14:anchorId="08389B46" wp14:editId="75A62F40">
+            <wp:extent cx="5722620" cy="5699760"/>
+            <wp:effectExtent l="0" t="0" r="0" b="0"/>
+            <wp:docPr id="4" name="Obraz 4"/>
+            <wp:cNvGraphicFramePr>
+              <a:graphicFrameLocks xmlns:a="http://schemas.openxmlformats.org/drawingml/2006/main" noChangeAspect="1"/>
+            </wp:cNvGraphicFramePr>
+            <a:graphic xmlns:a="http://schemas.openxmlformats.org/drawingml/2006/main">
+              <a:graphicData uri="http://schemas.openxmlformats.org/drawingml/2006/picture">
+                <pic:pic xmlns:pic="http://schemas.openxmlformats.org/drawingml/2006/picture">
+                  <pic:nvPicPr>
+                    <pic:cNvPr id="0" name="Picture 3"/>
+                    <pic:cNvPicPr>
+                      <a:picLocks noChangeAspect="1" noChangeArrowheads="1"/>
+                    </pic:cNvPicPr>
+                  </pic:nvPicPr>
+                  <pic:blipFill>
+                    <a:blip r:embed="rId8">
+                      <a:extLst>
+                        <a:ext uri="{28A0092B-C50C-407E-A947-70E740481C1C}">
+                          <a14:useLocalDpi xmlns:a14="http://schemas.microsoft.com/office/drawing/2010/main" val="0"/>
+                        </a:ext>
+                      </a:extLst>
+                    </a:blip>
+                    <a:srcRect/>
+                    <a:stretch>
+                      <a:fillRect/>
+                    </a:stretch>
+                  </pic:blipFill>
+                  <pic:spPr bwMode="auto">
+                    <a:xfrm>
+                      <a:off x="0" y="0"/>
+                      <a:ext cx="5722620" cy="5699760"/>
+                    </a:xfrm>
+                    <a:prstGeom prst="rect">
+                      <a:avLst/>
+                    </a:prstGeom>
+                    <a:noFill/>
+                    <a:ln>
+                      <a:noFill/>
+                    </a:ln>
+                  </pic:spPr>
+                </pic:pic>
+              </a:graphicData>
+            </a:graphic>
+          </wp:inline>
+        </w:drawing>
+      </w:r>
+    </w:p>
+    <w:p>
+      <w:pPr>
         <w:pStyle w:val="UseCase"/>
         <w:rPr>
           <w:rStyle w:val="Pogrubienie"/>
@@ -2449,6 +3109,7 @@
                 <w:b/>
                 <w:bCs/>
               </w:rPr>
+              <w:lastRenderedPageBreak/>
               <w:t>Opis</w:t>
             </w:r>
           </w:p>
@@ -2581,7 +3242,6 @@
               </w:numPr>
             </w:pPr>
             <w:r>
-              <w:lastRenderedPageBreak/>
               <w:t>System wysyła powiadomienie do użytkownika o zaakceptowaniu wniosku.</w:t>
             </w:r>
           </w:p>
@@ -2638,20 +3298,21 @@
     <w:tbl>
       <w:tblPr>
         <w:tblStyle w:val="Zwykatabela3"/>
-        <w:tblW w:w="0" w:type="auto"/>
+        <w:tblW w:w="9244" w:type="dxa"/>
         <w:tblLook w:val="0400" w:firstRow="0" w:lastRow="0" w:firstColumn="0" w:lastColumn="0" w:noHBand="0" w:noVBand="1"/>
       </w:tblPr>
       <w:tblGrid>
-        <w:gridCol w:w="2263"/>
-        <w:gridCol w:w="6753"/>
+        <w:gridCol w:w="2320"/>
+        <w:gridCol w:w="6924"/>
       </w:tblGrid>
       <w:tr>
         <w:trPr>
           <w:cnfStyle w:val="000000100000" w:firstRow="0" w:lastRow="0" w:firstColumn="0" w:lastColumn="0" w:oddVBand="0" w:evenVBand="0" w:oddHBand="1" w:evenHBand="0" w:firstRowFirstColumn="0" w:firstRowLastColumn="0" w:lastRowFirstColumn="0" w:lastRowLastColumn="0"/>
+          <w:trHeight w:val="253"/>
         </w:trPr>
         <w:tc>
           <w:tcPr>
-            <w:tcW w:w="2263" w:type="dxa"/>
+            <w:tcW w:w="2320" w:type="dxa"/>
           </w:tcPr>
           <w:p>
             <w:pPr>
@@ -2671,7 +3332,7 @@
         </w:tc>
         <w:tc>
           <w:tcPr>
-            <w:tcW w:w="6753" w:type="dxa"/>
+            <w:tcW w:w="6924" w:type="dxa"/>
           </w:tcPr>
           <w:p>
             <w:r>
@@ -2681,9 +3342,12 @@
         </w:tc>
       </w:tr>
       <w:tr>
-        <w:tc>
-          <w:tcPr>
-            <w:tcW w:w="2263" w:type="dxa"/>
+        <w:trPr>
+          <w:trHeight w:val="265"/>
+        </w:trPr>
+        <w:tc>
+          <w:tcPr>
+            <w:tcW w:w="2320" w:type="dxa"/>
           </w:tcPr>
           <w:p>
             <w:pPr>
@@ -2703,7 +3367,7 @@
         </w:tc>
         <w:tc>
           <w:tcPr>
-            <w:tcW w:w="6753" w:type="dxa"/>
+            <w:tcW w:w="6924" w:type="dxa"/>
           </w:tcPr>
           <w:p>
             <w:r>
@@ -2715,10 +3379,11 @@
       <w:tr>
         <w:trPr>
           <w:cnfStyle w:val="000000100000" w:firstRow="0" w:lastRow="0" w:firstColumn="0" w:lastColumn="0" w:oddVBand="0" w:evenVBand="0" w:oddHBand="1" w:evenHBand="0" w:firstRowFirstColumn="0" w:firstRowLastColumn="0" w:lastRowFirstColumn="0" w:lastRowLastColumn="0"/>
+          <w:trHeight w:val="506"/>
         </w:trPr>
         <w:tc>
           <w:tcPr>
-            <w:tcW w:w="2263" w:type="dxa"/>
+            <w:tcW w:w="2320" w:type="dxa"/>
           </w:tcPr>
           <w:p>
             <w:pPr>
@@ -2738,7 +3403,7 @@
         </w:tc>
         <w:tc>
           <w:tcPr>
-            <w:tcW w:w="6753" w:type="dxa"/>
+            <w:tcW w:w="6924" w:type="dxa"/>
           </w:tcPr>
           <w:p>
             <w:r>
@@ -2748,9 +3413,12 @@
         </w:tc>
       </w:tr>
       <w:tr>
-        <w:tc>
-          <w:tcPr>
-            <w:tcW w:w="2263" w:type="dxa"/>
+        <w:trPr>
+          <w:trHeight w:val="265"/>
+        </w:trPr>
+        <w:tc>
+          <w:tcPr>
+            <w:tcW w:w="2320" w:type="dxa"/>
           </w:tcPr>
           <w:p>
             <w:pPr>
@@ -2770,7 +3438,7 @@
         </w:tc>
         <w:tc>
           <w:tcPr>
-            <w:tcW w:w="6753" w:type="dxa"/>
+            <w:tcW w:w="6924" w:type="dxa"/>
           </w:tcPr>
           <w:p>
             <w:r>
@@ -2782,10 +3450,11 @@
       <w:tr>
         <w:trPr>
           <w:cnfStyle w:val="000000100000" w:firstRow="0" w:lastRow="0" w:firstColumn="0" w:lastColumn="0" w:oddVBand="0" w:evenVBand="0" w:oddHBand="1" w:evenHBand="0" w:firstRowFirstColumn="0" w:firstRowLastColumn="0" w:lastRowFirstColumn="0" w:lastRowLastColumn="0"/>
+          <w:trHeight w:val="1458"/>
         </w:trPr>
         <w:tc>
           <w:tcPr>
-            <w:tcW w:w="2263" w:type="dxa"/>
+            <w:tcW w:w="2320" w:type="dxa"/>
           </w:tcPr>
           <w:p>
             <w:pPr>
@@ -2805,7 +3474,7 @@
         </w:tc>
         <w:tc>
           <w:tcPr>
-            <w:tcW w:w="6753" w:type="dxa"/>
+            <w:tcW w:w="6924" w:type="dxa"/>
           </w:tcPr>
           <w:p>
             <w:pPr>
@@ -2860,13 +3529,109 @@
     </w:tbl>
     <w:p>
       <w:pPr>
-        <w:pStyle w:val="UseCase"/>
+        <w:pStyle w:val="Nagwek2"/>
         <w:rPr>
           <w:rStyle w:val="Pogrubienie"/>
+          <w:rFonts w:asciiTheme="majorHAnsi" w:eastAsiaTheme="majorEastAsia" w:hAnsiTheme="majorHAnsi" w:cstheme="majorBidi"/>
+          <w:b w:val="0"/>
+          <w:bCs w:val="0"/>
+          <w:sz w:val="36"/>
+          <w:szCs w:val="36"/>
+        </w:rPr>
+      </w:pPr>
+      <w:bookmarkStart w:id="9" w:name="_Toc63511834"/>
+      <w:r>
+        <w:rPr>
+          <w:rStyle w:val="Pogrubienie"/>
+          <w:rFonts w:asciiTheme="majorHAnsi" w:eastAsiaTheme="majorEastAsia" w:hAnsiTheme="majorHAnsi" w:cstheme="majorBidi"/>
+          <w:b w:val="0"/>
+          <w:bCs w:val="0"/>
+          <w:sz w:val="36"/>
+          <w:szCs w:val="36"/>
+        </w:rPr>
+        <w:t xml:space="preserve">Pracownik </w:t>
+      </w:r>
+      <w:r>
+        <w:rPr>
+          <w:rStyle w:val="Pogrubienie"/>
+          <w:rFonts w:asciiTheme="majorHAnsi" w:eastAsiaTheme="majorEastAsia" w:hAnsiTheme="majorHAnsi" w:cstheme="majorBidi"/>
+          <w:b w:val="0"/>
+          <w:bCs w:val="0"/>
+          <w:sz w:val="36"/>
+          <w:szCs w:val="36"/>
+        </w:rPr>
+        <w:t>s</w:t>
+      </w:r>
+      <w:r>
+        <w:rPr>
+          <w:rStyle w:val="Pogrubienie"/>
+          <w:rFonts w:asciiTheme="majorHAnsi" w:eastAsiaTheme="majorEastAsia" w:hAnsiTheme="majorHAnsi" w:cstheme="majorBidi"/>
+          <w:b w:val="0"/>
+          <w:bCs w:val="0"/>
+          <w:sz w:val="36"/>
+          <w:szCs w:val="36"/>
+        </w:rPr>
+        <w:t>zpitala</w:t>
+      </w:r>
+      <w:bookmarkEnd w:id="9"/>
+    </w:p>
+    <w:p>
+      <w:r>
+        <w:rPr>
+          <w:rStyle w:val="Pogrubienie"/>
+          <w:noProof/>
           <w:sz w:val="24"/>
           <w:szCs w:val="24"/>
         </w:rPr>
-      </w:pPr>
+        <w:drawing>
+          <wp:inline distT="0" distB="0" distL="0" distR="0" wp14:anchorId="2F5A144F" wp14:editId="2DC9F60A">
+            <wp:extent cx="4808220" cy="3985260"/>
+            <wp:effectExtent l="0" t="0" r="0" b="0"/>
+            <wp:docPr id="6" name="Obraz 6"/>
+            <wp:cNvGraphicFramePr>
+              <a:graphicFrameLocks xmlns:a="http://schemas.openxmlformats.org/drawingml/2006/main" noChangeAspect="1"/>
+            </wp:cNvGraphicFramePr>
+            <a:graphic xmlns:a="http://schemas.openxmlformats.org/drawingml/2006/main">
+              <a:graphicData uri="http://schemas.openxmlformats.org/drawingml/2006/picture">
+                <pic:pic xmlns:pic="http://schemas.openxmlformats.org/drawingml/2006/picture">
+                  <pic:nvPicPr>
+                    <pic:cNvPr id="0" name="Picture 4"/>
+                    <pic:cNvPicPr>
+                      <a:picLocks noChangeAspect="1" noChangeArrowheads="1"/>
+                    </pic:cNvPicPr>
+                  </pic:nvPicPr>
+                  <pic:blipFill>
+                    <a:blip r:embed="rId9">
+                      <a:extLst>
+                        <a:ext uri="{28A0092B-C50C-407E-A947-70E740481C1C}">
+                          <a14:useLocalDpi xmlns:a14="http://schemas.microsoft.com/office/drawing/2010/main" val="0"/>
+                        </a:ext>
+                      </a:extLst>
+                    </a:blip>
+                    <a:srcRect/>
+                    <a:stretch>
+                      <a:fillRect/>
+                    </a:stretch>
+                  </pic:blipFill>
+                  <pic:spPr bwMode="auto">
+                    <a:xfrm>
+                      <a:off x="0" y="0"/>
+                      <a:ext cx="4808220" cy="3985260"/>
+                    </a:xfrm>
+                    <a:prstGeom prst="rect">
+                      <a:avLst/>
+                    </a:prstGeom>
+                    <a:noFill/>
+                    <a:ln>
+                      <a:noFill/>
+                    </a:ln>
+                  </pic:spPr>
+                </pic:pic>
+              </a:graphicData>
+            </a:graphic>
+          </wp:inline>
+        </w:drawing>
+      </w:r>
     </w:p>
     <w:p>
       <w:pPr>
@@ -2951,6 +3716,7 @@
                 <w:b/>
                 <w:bCs/>
               </w:rPr>
+              <w:lastRenderedPageBreak/>
               <w:t>Aktor</w:t>
             </w:r>
           </w:p>
@@ -3464,7 +4230,6 @@
               </w:numPr>
             </w:pPr>
             <w:r>
-              <w:lastRenderedPageBreak/>
               <w:t>Wprowadzone dane są niepoprawne.</w:t>
             </w:r>
           </w:p>
@@ -3742,6 +4507,88 @@
     <w:p/>
     <w:p>
       <w:pPr>
+        <w:pStyle w:val="Nagwek2"/>
+        <w:rPr>
+          <w:rStyle w:val="Pogrubienie"/>
+          <w:rFonts w:asciiTheme="majorHAnsi" w:eastAsiaTheme="majorEastAsia" w:hAnsiTheme="majorHAnsi" w:cstheme="majorBidi"/>
+          <w:b w:val="0"/>
+          <w:bCs w:val="0"/>
+          <w:sz w:val="36"/>
+          <w:szCs w:val="36"/>
+        </w:rPr>
+      </w:pPr>
+      <w:bookmarkStart w:id="10" w:name="_Toc63511835"/>
+      <w:r>
+        <w:rPr>
+          <w:rStyle w:val="Pogrubienie"/>
+          <w:rFonts w:asciiTheme="majorHAnsi" w:eastAsiaTheme="majorEastAsia" w:hAnsiTheme="majorHAnsi" w:cstheme="majorBidi"/>
+          <w:b w:val="0"/>
+          <w:bCs w:val="0"/>
+          <w:sz w:val="36"/>
+          <w:szCs w:val="36"/>
+        </w:rPr>
+        <w:lastRenderedPageBreak/>
+        <w:t>Dostawca</w:t>
+      </w:r>
+      <w:bookmarkEnd w:id="10"/>
+    </w:p>
+    <w:p>
+      <w:r>
+        <w:rPr>
+          <w:noProof/>
+        </w:rPr>
+        <w:drawing>
+          <wp:inline distT="0" distB="0" distL="0" distR="0" wp14:anchorId="668F6D9F" wp14:editId="50DC7B35">
+            <wp:extent cx="4785360" cy="3985260"/>
+            <wp:effectExtent l="0" t="0" r="0" b="0"/>
+            <wp:docPr id="7" name="Obraz 7"/>
+            <wp:cNvGraphicFramePr>
+              <a:graphicFrameLocks xmlns:a="http://schemas.openxmlformats.org/drawingml/2006/main" noChangeAspect="1"/>
+            </wp:cNvGraphicFramePr>
+            <a:graphic xmlns:a="http://schemas.openxmlformats.org/drawingml/2006/main">
+              <a:graphicData uri="http://schemas.openxmlformats.org/drawingml/2006/picture">
+                <pic:pic xmlns:pic="http://schemas.openxmlformats.org/drawingml/2006/picture">
+                  <pic:nvPicPr>
+                    <pic:cNvPr id="0" name="Picture 5"/>
+                    <pic:cNvPicPr>
+                      <a:picLocks noChangeAspect="1" noChangeArrowheads="1"/>
+                    </pic:cNvPicPr>
+                  </pic:nvPicPr>
+                  <pic:blipFill>
+                    <a:blip r:embed="rId10">
+                      <a:extLst>
+                        <a:ext uri="{28A0092B-C50C-407E-A947-70E740481C1C}">
+                          <a14:useLocalDpi xmlns:a14="http://schemas.microsoft.com/office/drawing/2010/main" val="0"/>
+                        </a:ext>
+                      </a:extLst>
+                    </a:blip>
+                    <a:srcRect/>
+                    <a:stretch>
+                      <a:fillRect/>
+                    </a:stretch>
+                  </pic:blipFill>
+                  <pic:spPr bwMode="auto">
+                    <a:xfrm>
+                      <a:off x="0" y="0"/>
+                      <a:ext cx="4785360" cy="3985260"/>
+                    </a:xfrm>
+                    <a:prstGeom prst="rect">
+                      <a:avLst/>
+                    </a:prstGeom>
+                    <a:noFill/>
+                    <a:ln>
+                      <a:noFill/>
+                    </a:ln>
+                  </pic:spPr>
+                </pic:pic>
+              </a:graphicData>
+            </a:graphic>
+          </wp:inline>
+        </w:drawing>
+      </w:r>
+    </w:p>
+    <w:p>
+      <w:pPr>
         <w:pStyle w:val="UseCase"/>
         <w:rPr>
           <w:rStyle w:val="Pogrubienie"/>
@@ -4255,6 +5102,7 @@
               </w:numPr>
             </w:pPr>
             <w:r>
+              <w:lastRenderedPageBreak/>
               <w:t>System otwiera formularz.</w:t>
             </w:r>
           </w:p>
@@ -4292,7 +5140,6 @@
               </w:numPr>
             </w:pPr>
             <w:r>
-              <w:lastRenderedPageBreak/>
               <w:t>Wprowadzone dane są poprawne</w:t>
             </w:r>
             <w:r>
@@ -4346,6 +5193,71 @@
       </w:tr>
     </w:tbl>
     <w:p/>
+    <w:p>
+      <w:pPr>
+        <w:pStyle w:val="Nagwek2"/>
+      </w:pPr>
+      <w:bookmarkStart w:id="11" w:name="_Toc63511836"/>
+      <w:r>
+        <w:t>Kurier</w:t>
+      </w:r>
+      <w:bookmarkEnd w:id="11"/>
+    </w:p>
+    <w:p>
+      <w:r>
+        <w:rPr>
+          <w:noProof/>
+        </w:rPr>
+        <w:drawing>
+          <wp:inline distT="0" distB="0" distL="0" distR="0" wp14:anchorId="135CAE92" wp14:editId="6B0FB981">
+            <wp:extent cx="4495800" cy="3604260"/>
+            <wp:effectExtent l="0" t="0" r="0" b="0"/>
+            <wp:docPr id="8" name="Obraz 8"/>
+            <wp:cNvGraphicFramePr>
+              <a:graphicFrameLocks xmlns:a="http://schemas.openxmlformats.org/drawingml/2006/main" noChangeAspect="1"/>
+            </wp:cNvGraphicFramePr>
+            <a:graphic xmlns:a="http://schemas.openxmlformats.org/drawingml/2006/main">
+              <a:graphicData uri="http://schemas.openxmlformats.org/drawingml/2006/picture">
+                <pic:pic xmlns:pic="http://schemas.openxmlformats.org/drawingml/2006/picture">
+                  <pic:nvPicPr>
+                    <pic:cNvPr id="0" name="Picture 6"/>
+                    <pic:cNvPicPr>
+                      <a:picLocks noChangeAspect="1" noChangeArrowheads="1"/>
+                    </pic:cNvPicPr>
+                  </pic:nvPicPr>
+                  <pic:blipFill>
+                    <a:blip r:embed="rId11">
+                      <a:extLst>
+                        <a:ext uri="{28A0092B-C50C-407E-A947-70E740481C1C}">
+                          <a14:useLocalDpi xmlns:a14="http://schemas.microsoft.com/office/drawing/2010/main" val="0"/>
+                        </a:ext>
+                      </a:extLst>
+                    </a:blip>
+                    <a:srcRect/>
+                    <a:stretch>
+                      <a:fillRect/>
+                    </a:stretch>
+                  </pic:blipFill>
+                  <pic:spPr bwMode="auto">
+                    <a:xfrm>
+                      <a:off x="0" y="0"/>
+                      <a:ext cx="4495800" cy="3604260"/>
+                    </a:xfrm>
+                    <a:prstGeom prst="rect">
+                      <a:avLst/>
+                    </a:prstGeom>
+                    <a:noFill/>
+                    <a:ln>
+                      <a:noFill/>
+                    </a:ln>
+                  </pic:spPr>
+                </pic:pic>
+              </a:graphicData>
+            </a:graphic>
+          </wp:inline>
+        </w:drawing>
+      </w:r>
+    </w:p>
     <w:p>
       <w:pPr>
         <w:pStyle w:val="UseCase"/>
@@ -4620,15 +5532,7 @@
           <w:sz w:val="24"/>
           <w:szCs w:val="24"/>
         </w:rPr>
-        <w:t>oddan</w:t>
-      </w:r>
-      <w:r>
-        <w:rPr>
-          <w:rStyle w:val="Pogrubienie"/>
-          <w:sz w:val="24"/>
-          <w:szCs w:val="24"/>
-        </w:rPr>
-        <w:t>ie</w:t>
+        <w:t>przekazanie</w:t>
       </w:r>
       <w:r>
         <w:rPr>
@@ -4812,6 +5716,7 @@
                 <w:b/>
                 <w:bCs/>
               </w:rPr>
+              <w:lastRenderedPageBreak/>
               <w:t>Przebieg</w:t>
             </w:r>
           </w:p>
@@ -4962,12 +5867,11 @@
       <w:pPr>
         <w:pStyle w:val="Nagwek1"/>
       </w:pPr>
-      <w:bookmarkStart w:id="6" w:name="_Toc63509895"/>
+      <w:bookmarkStart w:id="12" w:name="_Toc63511837"/>
       <w:r>
-        <w:lastRenderedPageBreak/>
         <w:t>Diagramy tabel baz danych</w:t>
       </w:r>
-      <w:bookmarkEnd w:id="6"/>
+      <w:bookmarkEnd w:id="12"/>
       <w:r>
         <w:t xml:space="preserve"> </w:t>
       </w:r>
@@ -4996,7 +5900,7 @@
                     <pic:cNvPicPr/>
                   </pic:nvPicPr>
                   <pic:blipFill>
-                    <a:blip r:embed="rId6"/>
+                    <a:blip r:embed="rId12"/>
                     <a:stretch>
                       <a:fillRect/>
                     </a:stretch>
@@ -5067,6 +5971,7 @@
         <w:rPr>
           <w:noProof/>
         </w:rPr>
+        <w:lastRenderedPageBreak/>
         <w:drawing>
           <wp:inline distT="0" distB="0" distL="0" distR="0" wp14:anchorId="6FCE23DF" wp14:editId="499AF76B">
             <wp:extent cx="5731510" cy="2936240"/>
@@ -5083,7 +5988,7 @@
                     <pic:cNvPicPr/>
                   </pic:nvPicPr>
                   <pic:blipFill>
-                    <a:blip r:embed="rId7"/>
+                    <a:blip r:embed="rId13"/>
                     <a:stretch>
                       <a:fillRect/>
                     </a:stretch>
@@ -5155,12 +6060,11 @@
       <w:pPr>
         <w:pStyle w:val="Nagwek1"/>
       </w:pPr>
-      <w:bookmarkStart w:id="7" w:name="_Toc63509896"/>
+      <w:bookmarkStart w:id="13" w:name="_Toc63511838"/>
       <w:r>
-        <w:lastRenderedPageBreak/>
         <w:t>Diagramy klas</w:t>
       </w:r>
-      <w:bookmarkEnd w:id="7"/>
+      <w:bookmarkEnd w:id="13"/>
     </w:p>
     <w:sectPr>
       <w:pgSz w:w="11906" w:h="16838"/>
@@ -6714,7 +7618,6 @@
     <w:next w:val="Normalny"/>
     <w:link w:val="Nagwek2Znak"/>
     <w:uiPriority w:val="9"/>
-    <w:semiHidden/>
     <w:unhideWhenUsed/>
     <w:qFormat/>
     <w:rsid w:val="00BC4A4D"/>
@@ -6965,7 +7868,6 @@
     <w:basedOn w:val="Domylnaczcionkaakapitu"/>
     <w:link w:val="Nagwek2"/>
     <w:uiPriority w:val="9"/>
-    <w:semiHidden/>
     <w:rsid w:val="00BC4A4D"/>
     <w:rPr>
       <w:rFonts w:asciiTheme="majorHAnsi" w:eastAsiaTheme="majorEastAsia" w:hAnsiTheme="majorHAnsi" w:cstheme="majorBidi"/>
@@ -7707,6 +8609,19 @@
       </w:tcPr>
     </w:tblStylePr>
   </w:style>
+  <w:style w:type="paragraph" w:styleId="Spistreci2">
+    <w:name w:val="toc 2"/>
+    <w:basedOn w:val="Normalny"/>
+    <w:next w:val="Normalny"/>
+    <w:autoRedefine/>
+    <w:uiPriority w:val="39"/>
+    <w:unhideWhenUsed/>
+    <w:rsid w:val="00763FBB"/>
+    <w:pPr>
+      <w:spacing w:after="100"/>
+      <w:ind w:left="210"/>
+    </w:pPr>
+  </w:style>
 </w:styles>
 </file>
 

</xml_diff>